<commit_message>
Update :- Sampler updated
</commit_message>
<xml_diff>
--- a/Vampstein/Run/TaskList/C29 SDST Doomenstein Notes.docx
+++ b/Vampstein/Run/TaskList/C29 SDST Doomenstein Notes.docx
@@ -693,17 +693,29 @@
           <w:ilvl w:val="1"/>
           <w:numId w:val="2"/>
         </w:numPr>
-      </w:pPr>
-      <w:r>
+        <w:rPr>
+          <w:highlight w:val="cyan"/>
+        </w:rPr>
+      </w:pPr>
+      <w:r>
+        <w:rPr>
+          <w:highlight w:val="cyan"/>
+        </w:rPr>
         <w:lastRenderedPageBreak/>
         <w:t xml:space="preserve">Simple World, Map (pure virtual), and </w:t>
       </w:r>
       <w:proofErr w:type="spellStart"/>
       <w:r>
+        <w:rPr>
+          <w:highlight w:val="cyan"/>
+        </w:rPr>
         <w:t>TileMap</w:t>
       </w:r>
       <w:proofErr w:type="spellEnd"/>
       <w:r>
+        <w:rPr>
+          <w:highlight w:val="cyan"/>
+        </w:rPr>
         <w:t xml:space="preserve"> (derives from Map) classes</w:t>
       </w:r>
     </w:p>
@@ -713,32 +725,56 @@
           <w:ilvl w:val="1"/>
           <w:numId w:val="2"/>
         </w:numPr>
-      </w:pPr>
-      <w:r>
+        <w:rPr>
+          <w:highlight w:val="cyan"/>
+        </w:rPr>
+      </w:pPr>
+      <w:r>
+        <w:rPr>
+          <w:highlight w:val="cyan"/>
+        </w:rPr>
         <w:t>World has only one map instance (so far):   Map</w:t>
       </w:r>
       <w:proofErr w:type="gramStart"/>
       <w:r>
+        <w:rPr>
+          <w:highlight w:val="cyan"/>
+        </w:rPr>
         <w:t xml:space="preserve">*  </w:t>
       </w:r>
       <w:proofErr w:type="spellStart"/>
       <w:r>
+        <w:rPr>
+          <w:highlight w:val="cyan"/>
+        </w:rPr>
         <w:t>m</w:t>
       </w:r>
       <w:proofErr w:type="gramEnd"/>
       <w:r>
+        <w:rPr>
+          <w:highlight w:val="cyan"/>
+        </w:rPr>
         <w:t>_currentMap</w:t>
       </w:r>
       <w:proofErr w:type="spellEnd"/>
       <w:r>
+        <w:rPr>
+          <w:highlight w:val="cyan"/>
+        </w:rPr>
         <w:t xml:space="preserve"> = </w:t>
       </w:r>
       <w:proofErr w:type="spellStart"/>
       <w:r>
+        <w:rPr>
+          <w:highlight w:val="cyan"/>
+        </w:rPr>
         <w:t>nullptr</w:t>
       </w:r>
       <w:proofErr w:type="spellEnd"/>
       <w:r>
+        <w:rPr>
+          <w:highlight w:val="cyan"/>
+        </w:rPr>
         <w:t>;</w:t>
       </w:r>
     </w:p>
@@ -1178,23 +1214,38 @@
           <w:ilvl w:val="1"/>
           <w:numId w:val="2"/>
         </w:numPr>
+        <w:rPr>
+          <w:highlight w:val="cyan"/>
+        </w:rPr>
       </w:pPr>
       <w:proofErr w:type="spellStart"/>
       <w:proofErr w:type="gramStart"/>
       <w:r>
+        <w:rPr>
+          <w:highlight w:val="cyan"/>
+        </w:rPr>
         <w:t>TileMap</w:t>
       </w:r>
       <w:proofErr w:type="spellEnd"/>
       <w:r>
+        <w:rPr>
+          <w:highlight w:val="cyan"/>
+        </w:rPr>
         <w:t>::</w:t>
       </w:r>
       <w:proofErr w:type="spellStart"/>
       <w:proofErr w:type="gramEnd"/>
       <w:r>
+        <w:rPr>
+          <w:highlight w:val="cyan"/>
+        </w:rPr>
         <w:t>UpdateMeshes</w:t>
       </w:r>
       <w:proofErr w:type="spellEnd"/>
       <w:r>
+        <w:rPr>
+          <w:highlight w:val="cyan"/>
+        </w:rPr>
         <w:t>() pushes 2 quads for non-solid tiles: floor and ceiling</w:t>
       </w:r>
     </w:p>
@@ -1204,8 +1255,14 @@
           <w:ilvl w:val="2"/>
           <w:numId w:val="2"/>
         </w:numPr>
-      </w:pPr>
-      <w:r>
+        <w:rPr>
+          <w:highlight w:val="cyan"/>
+        </w:rPr>
+      </w:pPr>
+      <w:r>
+        <w:rPr>
+          <w:highlight w:val="cyan"/>
+        </w:rPr>
         <w:t>Uses Test texture quads face INWARD (floor up, ceiling down)</w:t>
       </w:r>
     </w:p>
@@ -1216,6 +1273,8 @@
           <w:numId w:val="2"/>
         </w:numPr>
       </w:pPr>
+      <w:bookmarkStart w:id="2" w:name="OLE_LINK1"/>
+      <w:bookmarkStart w:id="3" w:name="OLE_LINK2"/>
       <w:proofErr w:type="spellStart"/>
       <w:proofErr w:type="gramStart"/>
       <w:r>
@@ -1246,6 +1305,8 @@
         <w:t>Uses Test texture quads face OUTWARD (east side faces east, etc.)</w:t>
       </w:r>
     </w:p>
+    <w:bookmarkEnd w:id="2"/>
+    <w:bookmarkEnd w:id="3"/>
     <w:p>
       <w:pPr>
         <w:numPr>
@@ -1433,7 +1494,13 @@
         </w:numPr>
       </w:pPr>
       <w:r>
-        <w:t>HUD bar, HUD weapon, etc.</w:t>
+        <w:rPr>
+          <w:highlight w:val="cyan"/>
+        </w:rPr>
+        <w:t>HUD bar, HUD weapon,</w:t>
+      </w:r>
+      <w:r>
+        <w:t xml:space="preserve"> etc.</w:t>
       </w:r>
     </w:p>
     <w:p>

</xml_diff>